<commit_message>
curso de python y mas
</commit_message>
<xml_diff>
--- a/ISW/Mi Proyecto/proyecto_gym_P1.docx
+++ b/ISW/Mi Proyecto/proyecto_gym_P1.docx
@@ -2139,7 +2139,16 @@
           <w:szCs w:val="24"/>
           <w:u w:val="single"/>
         </w:rPr>
-        <w:t>Registro de clientes y gestión de turnos:</w:t>
+        <w:t>ABM</w:t>
+      </w:r>
+      <w:r>
+        <w:rPr>
+          <w:rFonts w:ascii="Arial" w:hAnsi="Arial" w:cs="Arial"/>
+          <w:sz w:val="24"/>
+          <w:szCs w:val="24"/>
+          <w:u w:val="single"/>
+        </w:rPr>
+        <w:t xml:space="preserve"> y gestión de turnos:</w:t>
       </w:r>
       <w:r>
         <w:rPr>
@@ -2155,7 +2164,40 @@
           <w:sz w:val="24"/>
           <w:szCs w:val="24"/>
         </w:rPr>
-        <w:t xml:space="preserve">Para la gestión de turnos el cliente primero deberá ir a registrarse personalmente, donde un entrenador o asistente le tomará los datos que sean necesarios. Una vez socio, a través de una página-web o app, ingresará con los datos de inicio de sesión que le dieron cuando se registró, allí podrá ver los rangos horarios disponibles para el </w:t>
+        <w:t xml:space="preserve">Para la gestión de turnos el cliente primero deberá ir a registrarse personalmente, donde un entrenador o asistente le tomará los datos que sean necesarios. Una vez </w:t>
+      </w:r>
+      <w:r>
+        <w:rPr>
+          <w:rFonts w:ascii="Arial" w:hAnsi="Arial" w:cs="Arial"/>
+          <w:sz w:val="24"/>
+          <w:szCs w:val="24"/>
+        </w:rPr>
+        <w:t xml:space="preserve">sea </w:t>
+      </w:r>
+      <w:r>
+        <w:rPr>
+          <w:rFonts w:ascii="Arial" w:hAnsi="Arial" w:cs="Arial"/>
+          <w:sz w:val="24"/>
+          <w:szCs w:val="24"/>
+        </w:rPr>
+        <w:t xml:space="preserve">socio, a través de una </w:t>
+      </w:r>
+      <w:r>
+        <w:rPr>
+          <w:rFonts w:ascii="Arial" w:hAnsi="Arial" w:cs="Arial"/>
+          <w:color w:val="FF0000"/>
+          <w:sz w:val="24"/>
+          <w:szCs w:val="24"/>
+        </w:rPr>
+        <w:t>página-web o app</w:t>
+      </w:r>
+      <w:r>
+        <w:rPr>
+          <w:rFonts w:ascii="Arial" w:hAnsi="Arial" w:cs="Arial"/>
+          <w:sz w:val="24"/>
+          <w:szCs w:val="24"/>
+        </w:rPr>
+        <w:t xml:space="preserve">, ingresará con los datos de inicio de sesión que le dieron cuando se registró, allí podrá ver los rangos horarios disponibles para el </w:t>
       </w:r>
       <w:r>
         <w:rPr>
@@ -2203,16 +2245,88 @@
           <w:sz w:val="24"/>
           <w:szCs w:val="24"/>
         </w:rPr>
-        <w:t xml:space="preserve"> Se confirma el turno.</w:t>
-      </w:r>
-      <w:r>
-        <w:rPr>
-          <w:rFonts w:ascii="Arial" w:hAnsi="Arial" w:cs="Arial"/>
-          <w:sz w:val="24"/>
-          <w:szCs w:val="24"/>
-        </w:rPr>
         <w:t xml:space="preserve"> </w:t>
       </w:r>
+      <w:r>
+        <w:rPr>
+          <w:rFonts w:ascii="Arial" w:hAnsi="Arial" w:cs="Arial"/>
+          <w:sz w:val="24"/>
+          <w:szCs w:val="24"/>
+        </w:rPr>
+        <w:t>Se i</w:t>
+      </w:r>
+      <w:r>
+        <w:rPr>
+          <w:rFonts w:ascii="Arial" w:hAnsi="Arial" w:cs="Arial"/>
+          <w:sz w:val="24"/>
+          <w:szCs w:val="24"/>
+        </w:rPr>
+        <w:t>mplementar</w:t>
+      </w:r>
+      <w:r>
+        <w:rPr>
+          <w:rFonts w:ascii="Arial" w:hAnsi="Arial" w:cs="Arial"/>
+          <w:sz w:val="24"/>
+          <w:szCs w:val="24"/>
+        </w:rPr>
+        <w:t>á</w:t>
+      </w:r>
+      <w:r>
+        <w:rPr>
+          <w:rFonts w:ascii="Arial" w:hAnsi="Arial" w:cs="Arial"/>
+          <w:sz w:val="24"/>
+          <w:szCs w:val="24"/>
+        </w:rPr>
+        <w:t xml:space="preserve"> funcionalidades de notificación, como enviar un correo electrónico al socio para confirmar su reserva y notificar al </w:t>
+      </w:r>
+      <w:r>
+        <w:rPr>
+          <w:rFonts w:ascii="Arial" w:hAnsi="Arial" w:cs="Arial"/>
+          <w:sz w:val="24"/>
+          <w:szCs w:val="24"/>
+        </w:rPr>
+        <w:lastRenderedPageBreak/>
+        <w:t>entrenador sobre las franjas horarias seleccionadas por los socios para el día en cuestión.</w:t>
+      </w:r>
+      <w:r>
+        <w:rPr>
+          <w:rFonts w:ascii="Arial" w:hAnsi="Arial" w:cs="Arial"/>
+          <w:sz w:val="24"/>
+          <w:szCs w:val="24"/>
+        </w:rPr>
+        <w:t xml:space="preserve"> El socio podrá darse de baja de un turno y modificar sus datos personales también desde la </w:t>
+      </w:r>
+      <w:r>
+        <w:rPr>
+          <w:rFonts w:ascii="Arial" w:hAnsi="Arial" w:cs="Arial"/>
+          <w:color w:val="FF0000"/>
+          <w:sz w:val="24"/>
+          <w:szCs w:val="24"/>
+        </w:rPr>
+        <w:t>página-web o app</w:t>
+      </w:r>
+      <w:r>
+        <w:rPr>
+          <w:rFonts w:ascii="Arial" w:hAnsi="Arial" w:cs="Arial"/>
+          <w:color w:val="FF0000"/>
+          <w:sz w:val="24"/>
+          <w:szCs w:val="24"/>
+        </w:rPr>
+        <w:t>.</w:t>
+      </w:r>
+    </w:p>
+    <w:p>
+      <w:pPr>
+        <w:pStyle w:val="Textoindependiente"/>
+        <w:spacing w:before="23" w:line="259" w:lineRule="auto"/>
+        <w:ind w:left="102" w:right="114"/>
+        <w:jc w:val="both"/>
+        <w:rPr>
+          <w:rFonts w:ascii="Arial" w:hAnsi="Arial" w:cs="Arial"/>
+          <w:sz w:val="24"/>
+          <w:szCs w:val="24"/>
+        </w:rPr>
+      </w:pPr>
     </w:p>
     <w:p>
       <w:pPr>
@@ -2249,16 +2363,7 @@
           <w:sz w:val="24"/>
           <w:szCs w:val="24"/>
         </w:rPr>
-        <w:t xml:space="preserve">El software estará instalado en una PC central </w:t>
-      </w:r>
-      <w:r>
-        <w:rPr>
-          <w:rFonts w:ascii="Arial" w:hAnsi="Arial" w:cs="Arial"/>
-          <w:sz w:val="24"/>
-          <w:szCs w:val="24"/>
-        </w:rPr>
-        <w:lastRenderedPageBreak/>
-        <w:t>donde cada entrenador podr</w:t>
+        <w:t>El software estará instalado en una PC central donde cada entrenador podr</w:t>
       </w:r>
       <w:r>
         <w:rPr>

</xml_diff>